<commit_message>
* fix critical path
</commit_message>
<xml_diff>
--- a/lecture/2012-02-17_Jan Rehwaldt_exercise-2.docx
+++ b/lecture/2012-02-17_Jan Rehwaldt_exercise-2.docx
@@ -5,29 +5,33 @@
     <w:p>
       <w:pPr>
         <w:spacing w:after="0"/>
+        <w:rPr>
+          <w:lang w:val="en-US"/>
+        </w:rPr>
       </w:pPr>
       <w:r>
-        <w:t xml:space="preserve">Jan Rehwaldt, 2012-02-17, University </w:t>
-      </w:r>
-      <w:proofErr w:type="spellStart"/>
-      <w:r>
-        <w:t>of</w:t>
-      </w:r>
-      <w:proofErr w:type="spellEnd"/>
-      <w:r>
-        <w:t xml:space="preserve"> Tartu</w:t>
+        <w:rPr>
+          <w:lang w:val="en-US"/>
+        </w:rPr>
+        <w:t>Jan Rehwaldt, 2012-02-17, University of Tartu</w:t>
       </w:r>
     </w:p>
     <w:p>
-      <w:proofErr w:type="spellStart"/>
+      <w:pPr>
+        <w:rPr>
+          <w:lang w:val="en-US"/>
+        </w:rPr>
+      </w:pPr>
       <w:r>
-        <w:t>Exercise</w:t>
-      </w:r>
-      <w:proofErr w:type="spellEnd"/>
-      <w:r>
-        <w:t xml:space="preserve"> 2, </w:t>
+        <w:rPr>
+          <w:lang w:val="en-US"/>
+        </w:rPr>
+        <w:t xml:space="preserve">Exercise 2, </w:t>
       </w:r>
       <w:r>
+        <w:rPr>
+          <w:lang w:val="en-US"/>
+        </w:rPr>
         <w:t>Project Management</w:t>
       </w:r>
     </w:p>
@@ -11191,7 +11195,21 @@
         <w:rPr>
           <w:lang w:val="en-US"/>
         </w:rPr>
-        <w:t>– specify overall system -&gt; specify module C -&gt; design module A -&gt; code/test module A -&gt; integration/test system.</w:t>
+        <w:t>– specify overall system -&gt; specify module C -&gt;</w:t>
+      </w:r>
+      <w:r>
+        <w:rPr>
+          <w:lang w:val="en-US"/>
+        </w:rPr>
+        <w:t xml:space="preserve"> check specifications -&gt;</w:t>
+      </w:r>
+      <w:bookmarkStart w:id="0" w:name="_GoBack"/>
+      <w:bookmarkEnd w:id="0"/>
+      <w:r>
+        <w:rPr>
+          <w:lang w:val="en-US"/>
+        </w:rPr>
+        <w:t xml:space="preserve"> design module A -&gt; code/test module A -&gt; integration/test system.</w:t>
       </w:r>
       <w:r>
         <w:rPr>
@@ -11205,8 +11223,6 @@
         </w:rPr>
         <w:t xml:space="preserve"> (floats)</w:t>
       </w:r>
-      <w:bookmarkStart w:id="0" w:name="_GoBack"/>
-      <w:bookmarkEnd w:id="0"/>
       <w:r>
         <w:rPr>
           <w:lang w:val="en-US"/>

</xml_diff>